<commit_message>
added angular icon, updated resume
</commit_message>
<xml_diff>
--- a/assets/Jacob Helou Resume.docx
+++ b/assets/Jacob Helou Resume.docx
@@ -178,31 +178,37 @@
         <w:rPr>
           <w:rFonts w:ascii="Times New Roman" w:hAnsi="Times New Roman"/>
         </w:rPr>
-        <w:t>persistent</w:t>
-      </w:r>
-      <w:r>
-        <w:rPr>
-          <w:rFonts w:ascii="Times New Roman" w:hAnsi="Times New Roman"/>
-        </w:rPr>
-        <w:t xml:space="preserve"> and </w:t>
-      </w:r>
-      <w:r>
-        <w:rPr>
-          <w:rFonts w:ascii="Times New Roman" w:hAnsi="Times New Roman"/>
-        </w:rPr>
-        <w:t>hardworking</w:t>
-      </w:r>
-      <w:r>
-        <w:rPr>
-          <w:rFonts w:ascii="Times New Roman" w:hAnsi="Times New Roman"/>
-        </w:rPr>
-        <w:t>,</w:t>
-      </w:r>
-      <w:r>
-        <w:rPr>
-          <w:rFonts w:ascii="Times New Roman" w:hAnsi="Times New Roman"/>
-        </w:rPr>
-        <w:t xml:space="preserve"> conscientious .NET C# developer</w:t>
+        <w:t xml:space="preserve">hardworking, </w:t>
+      </w:r>
+      <w:r>
+        <w:rPr>
+          <w:rFonts w:ascii="Times New Roman" w:hAnsi="Times New Roman"/>
+        </w:rPr>
+        <w:t xml:space="preserve">conscientious </w:t>
+      </w:r>
+      <w:r>
+        <w:rPr>
+          <w:rFonts w:ascii="Times New Roman" w:hAnsi="Times New Roman"/>
+        </w:rPr>
+        <w:t>Software</w:t>
+      </w:r>
+      <w:r>
+        <w:rPr>
+          <w:rFonts w:ascii="Times New Roman" w:hAnsi="Times New Roman"/>
+        </w:rPr>
+        <w:t xml:space="preserve"> </w:t>
+      </w:r>
+      <w:r>
+        <w:rPr>
+          <w:rFonts w:ascii="Times New Roman" w:hAnsi="Times New Roman"/>
+        </w:rPr>
+        <w:t>D</w:t>
+      </w:r>
+      <w:r>
+        <w:rPr>
+          <w:rFonts w:ascii="Times New Roman" w:hAnsi="Times New Roman"/>
+        </w:rPr>
+        <w:t>eveloper</w:t>
       </w:r>
       <w:r>
         <w:rPr>
@@ -226,7 +232,15 @@
         <w:rPr>
           <w:rFonts w:ascii="Times New Roman" w:hAnsi="Times New Roman"/>
         </w:rPr>
-        <w:t xml:space="preserve"> starting late August 2019.</w:t>
+        <w:t xml:space="preserve"> starting late August 20</w:t>
+      </w:r>
+      <w:bookmarkStart w:id="0" w:name="_GoBack"/>
+      <w:bookmarkEnd w:id="0"/>
+      <w:r>
+        <w:rPr>
+          <w:rFonts w:ascii="Times New Roman" w:hAnsi="Times New Roman"/>
+        </w:rPr>
+        <w:t>19.</w:t>
       </w:r>
     </w:p>
     <w:p>
@@ -716,10 +730,8 @@
     <w:p>
       <w:pPr>
         <w:pStyle w:val="pv-entitydescription"/>
-        <w:numPr>
-          <w:ilvl w:val="0"/>
-          <w:numId w:val="27"/>
-        </w:numPr>
+        <w:spacing w:before="0" w:beforeAutospacing="0" w:after="0" w:afterAutospacing="0"/>
+        <w:ind w:left="360"/>
         <w:rPr>
           <w:rStyle w:val="lt-line-clampline"/>
           <w:sz w:val="22"/>
@@ -742,7 +754,7 @@
           <w:ilvl w:val="1"/>
           <w:numId w:val="27"/>
         </w:numPr>
-        <w:spacing w:after="60"/>
+        <w:spacing w:before="0" w:beforeAutospacing="0" w:after="0" w:afterAutospacing="0"/>
         <w:rPr>
           <w:rStyle w:val="lt-line-clampline"/>
           <w:sz w:val="22"/>
@@ -755,7 +767,31 @@
           <w:sz w:val="22"/>
           <w:szCs w:val="22"/>
         </w:rPr>
-        <w:t>C#, ASP.NET framework with Razor markup, HTML 5, CSS 3 with bootstrap 4, Angular framework</w:t>
+        <w:t xml:space="preserve">C#, ASP.NET </w:t>
+      </w:r>
+      <w:r>
+        <w:rPr>
+          <w:rStyle w:val="lt-line-clampline"/>
+          <w:sz w:val="22"/>
+          <w:szCs w:val="22"/>
+        </w:rPr>
+        <w:t>framework using MVC and web APIs</w:t>
+      </w:r>
+      <w:r>
+        <w:rPr>
+          <w:rStyle w:val="lt-line-clampline"/>
+          <w:sz w:val="22"/>
+          <w:szCs w:val="22"/>
+        </w:rPr>
+        <w:t>, HTML 5, CSS 3 with bootstrap 4, Angular</w:t>
+      </w:r>
+      <w:r>
+        <w:rPr>
+          <w:rStyle w:val="lt-line-clampline"/>
+          <w:sz w:val="22"/>
+          <w:szCs w:val="22"/>
+        </w:rPr>
+        <w:t xml:space="preserve"> 8</w:t>
       </w:r>
     </w:p>
     <w:p>
@@ -765,7 +801,7 @@
           <w:ilvl w:val="1"/>
           <w:numId w:val="27"/>
         </w:numPr>
-        <w:spacing w:after="60"/>
+        <w:spacing w:before="0" w:beforeAutospacing="0" w:after="0" w:afterAutospacing="0"/>
         <w:rPr>
           <w:sz w:val="22"/>
           <w:szCs w:val="22"/>
@@ -786,7 +822,7 @@
           <w:ilvl w:val="1"/>
           <w:numId w:val="27"/>
         </w:numPr>
-        <w:spacing w:after="60"/>
+        <w:spacing w:before="0" w:beforeAutospacing="0" w:after="0" w:afterAutospacing="0"/>
         <w:rPr>
           <w:sz w:val="22"/>
           <w:szCs w:val="22"/>
@@ -807,7 +843,7 @@
           <w:ilvl w:val="1"/>
           <w:numId w:val="27"/>
         </w:numPr>
-        <w:spacing w:after="60"/>
+        <w:spacing w:before="0" w:beforeAutospacing="0" w:after="0" w:afterAutospacing="0"/>
         <w:rPr>
           <w:sz w:val="22"/>
           <w:szCs w:val="22"/>
@@ -818,22 +854,70 @@
           <w:sz w:val="22"/>
           <w:szCs w:val="22"/>
         </w:rPr>
-        <w:t>Agile software development in a team</w:t>
+        <w:t>S</w:t>
       </w:r>
       <w:r>
         <w:rPr>
           <w:sz w:val="22"/>
           <w:szCs w:val="22"/>
         </w:rPr>
-        <w:t>-</w:t>
+        <w:t>oftware development i</w:t>
       </w:r>
       <w:r>
         <w:rPr>
           <w:sz w:val="22"/>
           <w:szCs w:val="22"/>
         </w:rPr>
-        <w:t>based project</w:t>
-      </w:r>
+        <w:t>n both independent and team-based projects</w:t>
+      </w:r>
+    </w:p>
+    <w:p>
+      <w:pPr>
+        <w:pStyle w:val="pv-entitydescription"/>
+        <w:numPr>
+          <w:ilvl w:val="1"/>
+          <w:numId w:val="27"/>
+        </w:numPr>
+        <w:spacing w:before="0" w:beforeAutospacing="0" w:after="0" w:afterAutospacing="0"/>
+        <w:rPr>
+          <w:sz w:val="22"/>
+          <w:szCs w:val="22"/>
+        </w:rPr>
+      </w:pPr>
+      <w:r>
+        <w:rPr>
+          <w:sz w:val="22"/>
+          <w:szCs w:val="22"/>
+        </w:rPr>
+        <w:t xml:space="preserve">Deployment using </w:t>
+      </w:r>
+      <w:proofErr w:type="gramStart"/>
+      <w:r>
+        <w:rPr>
+          <w:sz w:val="22"/>
+          <w:szCs w:val="22"/>
+        </w:rPr>
+        <w:t>Azure(</w:t>
+      </w:r>
+      <w:proofErr w:type="gramEnd"/>
+      <w:r>
+        <w:rPr>
+          <w:sz w:val="22"/>
+          <w:szCs w:val="22"/>
+        </w:rPr>
+        <w:t>back end) and Heroku(front end)</w:t>
+      </w:r>
+    </w:p>
+    <w:p>
+      <w:pPr>
+        <w:pStyle w:val="pv-entitydescription"/>
+        <w:spacing w:before="0" w:beforeAutospacing="0" w:after="0" w:afterAutospacing="0"/>
+        <w:ind w:left="1080"/>
+        <w:rPr>
+          <w:sz w:val="22"/>
+          <w:szCs w:val="22"/>
+        </w:rPr>
+      </w:pPr>
     </w:p>
     <w:p>
       <w:pPr>
@@ -841,7 +925,6 @@
         <w:pBdr>
           <w:bottom w:val="single" w:sz="4" w:space="1" w:color="auto"/>
         </w:pBdr>
-        <w:spacing w:after="60"/>
         <w:jc w:val="left"/>
         <w:rPr>
           <w:sz w:val="22"/>
@@ -1243,271 +1326,239 @@
     </w:p>
     <w:p>
       <w:pPr>
-        <w:spacing w:after="0" w:line="240" w:lineRule="auto"/>
-        <w:rPr>
-          <w:rFonts w:ascii="Times New Roman" w:hAnsi="Times New Roman"/>
-          <w:b/>
-        </w:rPr>
-      </w:pPr>
+        <w:pStyle w:val="ListBullet"/>
+        <w:numPr>
+          <w:ilvl w:val="0"/>
+          <w:numId w:val="0"/>
+        </w:numPr>
+        <w:spacing w:after="0"/>
+        <w:ind w:left="360" w:hanging="360"/>
+        <w:rPr>
+          <w:i/>
+        </w:rPr>
+      </w:pPr>
+      <w:r>
+        <w:rPr>
+          <w:i/>
+        </w:rPr>
+        <w:t>Languages: C#, C++, Typescript, SQL, ARM assembly, Java, Python, Perl</w:t>
+      </w:r>
     </w:p>
     <w:p>
       <w:pPr>
-        <w:spacing w:after="0" w:line="240" w:lineRule="auto"/>
-        <w:rPr>
-          <w:rFonts w:ascii="Times New Roman" w:hAnsi="Times New Roman"/>
-        </w:rPr>
-      </w:pPr>
-      <w:r>
-        <w:rPr>
-          <w:rFonts w:ascii="Times New Roman" w:hAnsi="Times New Roman"/>
+        <w:pStyle w:val="ListBullet"/>
+        <w:numPr>
+          <w:ilvl w:val="0"/>
+          <w:numId w:val="0"/>
+        </w:numPr>
+        <w:spacing w:after="0"/>
+        <w:ind w:left="360" w:hanging="360"/>
+        <w:rPr>
           <w:i/>
         </w:rPr>
-        <w:t xml:space="preserve">Advanced: </w:t>
-      </w:r>
-      <w:r>
-        <w:rPr>
-          <w:rFonts w:ascii="Times New Roman" w:hAnsi="Times New Roman"/>
-        </w:rPr>
-        <w:t>C#, C++, .NET framework</w:t>
+      </w:pPr>
+      <w:r>
+        <w:rPr>
+          <w:i/>
+        </w:rPr>
+        <w:t>Frameworks: .NET framework with Razor, Entity framework 6.1, Angular 8</w:t>
       </w:r>
     </w:p>
     <w:p>
       <w:pPr>
-        <w:spacing w:after="0" w:line="240" w:lineRule="auto"/>
-        <w:rPr>
-          <w:rFonts w:ascii="Times New Roman" w:hAnsi="Times New Roman"/>
-        </w:rPr>
-      </w:pPr>
+        <w:pStyle w:val="ListBullet"/>
+        <w:numPr>
+          <w:ilvl w:val="0"/>
+          <w:numId w:val="0"/>
+        </w:numPr>
+        <w:spacing w:after="0"/>
+        <w:ind w:left="360" w:hanging="360"/>
+        <w:rPr>
+          <w:i/>
+        </w:rPr>
+      </w:pPr>
+      <w:r>
+        <w:rPr>
+          <w:i/>
+        </w:rPr>
+        <w:t xml:space="preserve">Integrated Development Environments: Visual Studio Community, Eclipse, </w:t>
+      </w:r>
+      <w:proofErr w:type="spellStart"/>
+      <w:r>
+        <w:rPr>
+          <w:i/>
+        </w:rPr>
+        <w:t>Netbeans</w:t>
+      </w:r>
+      <w:proofErr w:type="spellEnd"/>
+      <w:r>
+        <w:rPr>
+          <w:i/>
+        </w:rPr>
+        <w:t>, SQL Developer</w:t>
+      </w:r>
     </w:p>
     <w:p>
       <w:pPr>
-        <w:spacing w:after="0" w:line="240" w:lineRule="auto"/>
-        <w:rPr>
-          <w:rFonts w:ascii="Times New Roman" w:hAnsi="Times New Roman"/>
-        </w:rPr>
-      </w:pPr>
-      <w:r>
-        <w:rPr>
-          <w:rFonts w:ascii="Times New Roman" w:hAnsi="Times New Roman"/>
+        <w:pStyle w:val="ListBullet"/>
+        <w:numPr>
+          <w:ilvl w:val="0"/>
+          <w:numId w:val="0"/>
+        </w:numPr>
+        <w:spacing w:after="0"/>
+        <w:ind w:left="360" w:hanging="360"/>
+        <w:rPr>
           <w:i/>
         </w:rPr>
-        <w:t>Intermediate</w:t>
-      </w:r>
-      <w:r>
-        <w:rPr>
-          <w:rFonts w:ascii="Times New Roman" w:hAnsi="Times New Roman"/>
-        </w:rPr>
-        <w:t xml:space="preserve">: Microsoft Office Suite, </w:t>
-      </w:r>
-      <w:proofErr w:type="gramStart"/>
-      <w:r>
-        <w:rPr>
-          <w:rFonts w:ascii="Times New Roman" w:hAnsi="Times New Roman"/>
-        </w:rPr>
-        <w:t>Window</w:t>
-      </w:r>
-      <w:r>
-        <w:rPr>
-          <w:rFonts w:ascii="Times New Roman" w:hAnsi="Times New Roman"/>
-        </w:rPr>
-        <w:t>s(</w:t>
-      </w:r>
-      <w:proofErr w:type="gramEnd"/>
-      <w:r>
-        <w:rPr>
-          <w:rFonts w:ascii="Times New Roman" w:hAnsi="Times New Roman"/>
-        </w:rPr>
-        <w:t>XP, 7, 10)</w:t>
-      </w:r>
-      <w:r>
-        <w:rPr>
-          <w:rFonts w:ascii="Times New Roman" w:hAnsi="Times New Roman"/>
-        </w:rPr>
-        <w:t>, Visual Studio</w:t>
-      </w:r>
-      <w:r>
-        <w:rPr>
-          <w:rFonts w:ascii="Times New Roman" w:hAnsi="Times New Roman"/>
-        </w:rPr>
-        <w:t xml:space="preserve"> Community</w:t>
-      </w:r>
-      <w:r>
-        <w:rPr>
-          <w:rFonts w:ascii="Times New Roman" w:hAnsi="Times New Roman"/>
-        </w:rPr>
-        <w:t>/Code</w:t>
-      </w:r>
-      <w:r>
-        <w:rPr>
-          <w:rFonts w:ascii="Times New Roman" w:hAnsi="Times New Roman"/>
-        </w:rPr>
-        <w:t>, HTML</w:t>
-      </w:r>
-      <w:r>
-        <w:rPr>
-          <w:rFonts w:ascii="Times New Roman" w:hAnsi="Times New Roman"/>
-        </w:rPr>
-        <w:t xml:space="preserve"> 5</w:t>
-      </w:r>
-      <w:r>
-        <w:rPr>
-          <w:rFonts w:ascii="Times New Roman" w:hAnsi="Times New Roman"/>
-        </w:rPr>
-        <w:t>/CSS</w:t>
-      </w:r>
-      <w:r>
-        <w:rPr>
-          <w:rFonts w:ascii="Times New Roman" w:hAnsi="Times New Roman"/>
-        </w:rPr>
-        <w:t xml:space="preserve"> 3</w:t>
-      </w:r>
-      <w:r>
-        <w:rPr>
-          <w:rFonts w:ascii="Times New Roman" w:hAnsi="Times New Roman"/>
-        </w:rPr>
-        <w:t>, Angular,</w:t>
-      </w:r>
-      <w:r>
-        <w:rPr>
-          <w:rFonts w:ascii="Times New Roman" w:hAnsi="Times New Roman"/>
-        </w:rPr>
-        <w:t xml:space="preserve"> </w:t>
-      </w:r>
-      <w:r>
-        <w:rPr>
-          <w:rFonts w:ascii="Times New Roman" w:hAnsi="Times New Roman"/>
-        </w:rPr>
-        <w:t>Typescript</w:t>
-      </w:r>
-      <w:r>
-        <w:rPr>
-          <w:rFonts w:ascii="Times New Roman" w:hAnsi="Times New Roman"/>
-        </w:rPr>
-        <w:t>, Bootstrap 4</w:t>
+      </w:pPr>
+      <w:r>
+        <w:rPr>
+          <w:i/>
+        </w:rPr>
+        <w:t>Text Editors: Visual Studio Code, Atom</w:t>
       </w:r>
     </w:p>
     <w:p>
       <w:pPr>
-        <w:spacing w:after="0" w:line="240" w:lineRule="auto"/>
-        <w:rPr>
-          <w:rFonts w:ascii="Times New Roman" w:hAnsi="Times New Roman"/>
-        </w:rPr>
-      </w:pPr>
+        <w:pStyle w:val="ListBullet"/>
+        <w:numPr>
+          <w:ilvl w:val="0"/>
+          <w:numId w:val="0"/>
+        </w:numPr>
+        <w:spacing w:after="0"/>
+        <w:ind w:left="360" w:hanging="360"/>
+        <w:rPr>
+          <w:i/>
+        </w:rPr>
+      </w:pPr>
+      <w:r>
+        <w:rPr>
+          <w:i/>
+        </w:rPr>
+        <w:t xml:space="preserve">Operating </w:t>
+      </w:r>
+      <w:proofErr w:type="spellStart"/>
+      <w:r>
+        <w:rPr>
+          <w:i/>
+        </w:rPr>
+        <w:t>Sytems</w:t>
+      </w:r>
+      <w:proofErr w:type="spellEnd"/>
+      <w:r>
+        <w:rPr>
+          <w:i/>
+        </w:rPr>
+        <w:t>: Windows XP, Vista, 7, 8, 10</w:t>
+      </w:r>
     </w:p>
     <w:p>
       <w:pPr>
-        <w:spacing w:after="0" w:line="240" w:lineRule="auto"/>
-        <w:rPr>
-          <w:rFonts w:ascii="Times New Roman" w:hAnsi="Times New Roman"/>
-        </w:rPr>
-      </w:pPr>
-      <w:r>
-        <w:rPr>
-          <w:rFonts w:ascii="Times New Roman" w:hAnsi="Times New Roman"/>
+        <w:pStyle w:val="ListBullet"/>
+        <w:numPr>
+          <w:ilvl w:val="0"/>
+          <w:numId w:val="0"/>
+        </w:numPr>
+        <w:spacing w:after="0"/>
+        <w:ind w:left="360" w:hanging="360"/>
+        <w:rPr>
           <w:i/>
         </w:rPr>
-        <w:t>Basic</w:t>
-      </w:r>
-      <w:r>
-        <w:rPr>
-          <w:rFonts w:ascii="Times New Roman" w:hAnsi="Times New Roman"/>
-        </w:rPr>
-        <w:t>:</w:t>
-      </w:r>
-      <w:r>
-        <w:rPr>
-          <w:rFonts w:ascii="Times New Roman" w:hAnsi="Times New Roman"/>
-        </w:rPr>
-        <w:t xml:space="preserve">  </w:t>
-      </w:r>
-      <w:r>
-        <w:rPr>
-          <w:rFonts w:ascii="Times New Roman" w:hAnsi="Times New Roman"/>
-        </w:rPr>
-        <w:t>Oracle SQL,</w:t>
-      </w:r>
-      <w:r>
-        <w:rPr>
-          <w:rFonts w:ascii="Times New Roman" w:hAnsi="Times New Roman"/>
-        </w:rPr>
-        <w:t xml:space="preserve"> </w:t>
-      </w:r>
-      <w:r>
-        <w:rPr>
-          <w:rFonts w:ascii="Times New Roman" w:hAnsi="Times New Roman"/>
-        </w:rPr>
-        <w:t>Java,</w:t>
-      </w:r>
-      <w:r>
-        <w:rPr>
-          <w:rFonts w:ascii="Times New Roman" w:hAnsi="Times New Roman"/>
-        </w:rPr>
-        <w:t xml:space="preserve"> </w:t>
+      </w:pPr>
+      <w:r>
+        <w:rPr>
+          <w:i/>
+        </w:rPr>
+        <w:t xml:space="preserve">Information Systems software: Tableau, Tableau Prep, </w:t>
       </w:r>
       <w:proofErr w:type="spellStart"/>
       <w:r>
         <w:rPr>
-          <w:rFonts w:ascii="Times New Roman" w:hAnsi="Times New Roman"/>
+          <w:i/>
+        </w:rPr>
+        <w:t>ExtendSim</w:t>
+      </w:r>
+      <w:proofErr w:type="spellEnd"/>
+      <w:r>
+        <w:rPr>
+          <w:i/>
+        </w:rPr>
+        <w:t xml:space="preserve">, </w:t>
+      </w:r>
+      <w:proofErr w:type="spellStart"/>
+      <w:r>
+        <w:rPr>
+          <w:i/>
+        </w:rPr>
+        <w:t>OpenRefine</w:t>
+      </w:r>
+      <w:proofErr w:type="spellEnd"/>
+      <w:r>
+        <w:rPr>
+          <w:i/>
+        </w:rPr>
+        <w:t>, SAS enterprise miner</w:t>
+      </w:r>
+    </w:p>
+    <w:p>
+      <w:pPr>
+        <w:pStyle w:val="ListBullet"/>
+        <w:numPr>
+          <w:ilvl w:val="0"/>
+          <w:numId w:val="0"/>
+        </w:numPr>
+        <w:spacing w:after="0"/>
+        <w:ind w:left="360" w:hanging="360"/>
+        <w:rPr>
+          <w:i/>
+        </w:rPr>
+      </w:pPr>
+      <w:r>
+        <w:rPr>
+          <w:i/>
+        </w:rPr>
+        <w:t xml:space="preserve">Web Technologies: HTML 5, CSS 3, Bootstrap 4, </w:t>
+      </w:r>
+      <w:r>
+        <w:rPr>
+          <w:i/>
+        </w:rPr>
+        <w:t>Typescript</w:t>
+      </w:r>
+    </w:p>
+    <w:p>
+      <w:pPr>
+        <w:pStyle w:val="ListBullet"/>
+        <w:numPr>
+          <w:ilvl w:val="0"/>
+          <w:numId w:val="0"/>
+        </w:numPr>
+        <w:spacing w:after="0"/>
+        <w:ind w:left="360" w:hanging="360"/>
+        <w:rPr>
+          <w:i/>
+        </w:rPr>
+      </w:pPr>
+      <w:r>
+        <w:rPr>
+          <w:i/>
+        </w:rPr>
+        <w:t xml:space="preserve">Other: Microsoft Office Suite, SQL Plus, </w:t>
+      </w:r>
+      <w:proofErr w:type="spellStart"/>
+      <w:r>
+        <w:rPr>
+          <w:i/>
         </w:rPr>
         <w:t>Github</w:t>
       </w:r>
       <w:proofErr w:type="spellEnd"/>
       <w:r>
         <w:rPr>
-          <w:rFonts w:ascii="Times New Roman" w:hAnsi="Times New Roman"/>
-        </w:rPr>
-        <w:t xml:space="preserve">, </w:t>
-      </w:r>
-      <w:r>
-        <w:rPr>
-          <w:rFonts w:ascii="Times New Roman" w:hAnsi="Times New Roman"/>
-        </w:rPr>
-        <w:t xml:space="preserve">Python, SQL Developer, SQL Plus, JavaScript, Perl, ARM assembly, POSIX threads, Tableau/Tableau Prep, </w:t>
-      </w:r>
-      <w:proofErr w:type="spellStart"/>
-      <w:r>
-        <w:rPr>
-          <w:rFonts w:ascii="Times New Roman" w:hAnsi="Times New Roman"/>
-        </w:rPr>
-        <w:t>ExtendSim</w:t>
-      </w:r>
-      <w:proofErr w:type="spellEnd"/>
-      <w:r>
-        <w:rPr>
-          <w:rFonts w:ascii="Times New Roman" w:hAnsi="Times New Roman"/>
-        </w:rPr>
-        <w:t xml:space="preserve">, </w:t>
-      </w:r>
-      <w:proofErr w:type="spellStart"/>
-      <w:r>
-        <w:rPr>
-          <w:rFonts w:ascii="Times New Roman" w:hAnsi="Times New Roman"/>
-        </w:rPr>
-        <w:t>OpenRefine</w:t>
-      </w:r>
-      <w:proofErr w:type="spellEnd"/>
-      <w:r>
-        <w:rPr>
-          <w:rFonts w:ascii="Times New Roman" w:hAnsi="Times New Roman"/>
-        </w:rPr>
-        <w:t xml:space="preserve">, SAS enterprise miner, Unity game engine, </w:t>
-      </w:r>
-      <w:proofErr w:type="spellStart"/>
-      <w:r>
-        <w:rPr>
-          <w:rFonts w:ascii="Times New Roman" w:hAnsi="Times New Roman"/>
-        </w:rPr>
-        <w:t>Netbeans</w:t>
-      </w:r>
-      <w:proofErr w:type="spellEnd"/>
-      <w:r>
-        <w:rPr>
-          <w:rFonts w:ascii="Times New Roman" w:hAnsi="Times New Roman"/>
-        </w:rPr>
-        <w:t>, Eclipse</w:t>
-      </w:r>
-      <w:bookmarkStart w:id="0" w:name="_GoBack"/>
-      <w:bookmarkEnd w:id="0"/>
+          <w:i/>
+        </w:rPr>
+        <w:t>, multi-threading</w:t>
+      </w:r>
     </w:p>
     <w:sectPr>
       <w:footerReference w:type="default" r:id="rId9"/>
@@ -1756,6 +1807,27 @@
     </w:lvl>
   </w:abstractNum>
   <w:abstractNum w:abstractNumId="1" w15:restartNumberingAfterBreak="0">
+    <w:nsid w:val="FFFFFF89"/>
+    <w:multiLevelType w:val="singleLevel"/>
+    <w:tmpl w:val="F0B88A38"/>
+    <w:lvl w:ilvl="0">
+      <w:start w:val="1"/>
+      <w:numFmt w:val="bullet"/>
+      <w:pStyle w:val="ListBullet"/>
+      <w:lvlText w:val=""/>
+      <w:lvlJc w:val="left"/>
+      <w:pPr>
+        <w:tabs>
+          <w:tab w:val="num" w:pos="360"/>
+        </w:tabs>
+        <w:ind w:left="360" w:hanging="360"/>
+      </w:pPr>
+      <w:rPr>
+        <w:rFonts w:ascii="Symbol" w:hAnsi="Symbol" w:hint="default"/>
+      </w:rPr>
+    </w:lvl>
+  </w:abstractNum>
+  <w:abstractNum w:abstractNumId="2" w15:restartNumberingAfterBreak="0">
     <w:nsid w:val="00000001"/>
     <w:multiLevelType w:val="multilevel"/>
     <w:tmpl w:val="00000001"/>
@@ -1887,7 +1959,7 @@
       </w:rPr>
     </w:lvl>
   </w:abstractNum>
-  <w:abstractNum w:abstractNumId="2" w15:restartNumberingAfterBreak="0">
+  <w:abstractNum w:abstractNumId="3" w15:restartNumberingAfterBreak="0">
     <w:nsid w:val="03003D2C"/>
     <w:multiLevelType w:val="hybridMultilevel"/>
     <w:tmpl w:val="18E42E1E"/>
@@ -2000,7 +2072,7 @@
       </w:rPr>
     </w:lvl>
   </w:abstractNum>
-  <w:abstractNum w:abstractNumId="3" w15:restartNumberingAfterBreak="0">
+  <w:abstractNum w:abstractNumId="4" w15:restartNumberingAfterBreak="0">
     <w:nsid w:val="04962B19"/>
     <w:multiLevelType w:val="hybridMultilevel"/>
     <w:tmpl w:val="46EAFAD4"/>
@@ -2113,7 +2185,7 @@
       </w:rPr>
     </w:lvl>
   </w:abstractNum>
-  <w:abstractNum w:abstractNumId="4" w15:restartNumberingAfterBreak="0">
+  <w:abstractNum w:abstractNumId="5" w15:restartNumberingAfterBreak="0">
     <w:nsid w:val="09424F3B"/>
     <w:multiLevelType w:val="hybridMultilevel"/>
     <w:tmpl w:val="90C69C80"/>
@@ -2226,7 +2298,7 @@
       </w:rPr>
     </w:lvl>
   </w:abstractNum>
-  <w:abstractNum w:abstractNumId="5" w15:restartNumberingAfterBreak="0">
+  <w:abstractNum w:abstractNumId="6" w15:restartNumberingAfterBreak="0">
     <w:nsid w:val="0A2264CF"/>
     <w:multiLevelType w:val="hybridMultilevel"/>
     <w:tmpl w:val="70CE05D8"/>
@@ -2339,7 +2411,7 @@
       </w:rPr>
     </w:lvl>
   </w:abstractNum>
-  <w:abstractNum w:abstractNumId="6" w15:restartNumberingAfterBreak="0">
+  <w:abstractNum w:abstractNumId="7" w15:restartNumberingAfterBreak="0">
     <w:nsid w:val="0E895238"/>
     <w:multiLevelType w:val="hybridMultilevel"/>
     <w:tmpl w:val="CAA24D0A"/>
@@ -2425,7 +2497,7 @@
       </w:pPr>
     </w:lvl>
   </w:abstractNum>
-  <w:abstractNum w:abstractNumId="7" w15:restartNumberingAfterBreak="0">
+  <w:abstractNum w:abstractNumId="8" w15:restartNumberingAfterBreak="0">
     <w:nsid w:val="0FEF6A49"/>
     <w:multiLevelType w:val="hybridMultilevel"/>
     <w:tmpl w:val="CAB86DD0"/>
@@ -2538,7 +2610,7 @@
       </w:rPr>
     </w:lvl>
   </w:abstractNum>
-  <w:abstractNum w:abstractNumId="8" w15:restartNumberingAfterBreak="0">
+  <w:abstractNum w:abstractNumId="9" w15:restartNumberingAfterBreak="0">
     <w:nsid w:val="18260DD7"/>
     <w:multiLevelType w:val="hybridMultilevel"/>
     <w:tmpl w:val="60EEF57E"/>
@@ -2651,7 +2723,7 @@
       </w:rPr>
     </w:lvl>
   </w:abstractNum>
-  <w:abstractNum w:abstractNumId="9" w15:restartNumberingAfterBreak="0">
+  <w:abstractNum w:abstractNumId="10" w15:restartNumberingAfterBreak="0">
     <w:nsid w:val="20BE5D5C"/>
     <w:multiLevelType w:val="hybridMultilevel"/>
     <w:tmpl w:val="BBF099D2"/>
@@ -2764,7 +2836,7 @@
       </w:rPr>
     </w:lvl>
   </w:abstractNum>
-  <w:abstractNum w:abstractNumId="10" w15:restartNumberingAfterBreak="0">
+  <w:abstractNum w:abstractNumId="11" w15:restartNumberingAfterBreak="0">
     <w:nsid w:val="22E56AED"/>
     <w:multiLevelType w:val="hybridMultilevel"/>
     <w:tmpl w:val="9BEE9AEA"/>
@@ -2877,7 +2949,7 @@
       </w:rPr>
     </w:lvl>
   </w:abstractNum>
-  <w:abstractNum w:abstractNumId="11" w15:restartNumberingAfterBreak="0">
+  <w:abstractNum w:abstractNumId="12" w15:restartNumberingAfterBreak="0">
     <w:nsid w:val="23813F86"/>
     <w:multiLevelType w:val="hybridMultilevel"/>
     <w:tmpl w:val="5F444CEA"/>
@@ -2990,7 +3062,7 @@
       </w:rPr>
     </w:lvl>
   </w:abstractNum>
-  <w:abstractNum w:abstractNumId="12" w15:restartNumberingAfterBreak="0">
+  <w:abstractNum w:abstractNumId="13" w15:restartNumberingAfterBreak="0">
     <w:nsid w:val="332E1F1E"/>
     <w:multiLevelType w:val="hybridMultilevel"/>
     <w:tmpl w:val="D34CB0C2"/>
@@ -3103,7 +3175,7 @@
       </w:rPr>
     </w:lvl>
   </w:abstractNum>
-  <w:abstractNum w:abstractNumId="13" w15:restartNumberingAfterBreak="0">
+  <w:abstractNum w:abstractNumId="14" w15:restartNumberingAfterBreak="0">
     <w:nsid w:val="34ED2FDD"/>
     <w:multiLevelType w:val="hybridMultilevel"/>
     <w:tmpl w:val="D4D0C8BE"/>
@@ -3216,7 +3288,7 @@
       </w:rPr>
     </w:lvl>
   </w:abstractNum>
-  <w:abstractNum w:abstractNumId="14" w15:restartNumberingAfterBreak="0">
+  <w:abstractNum w:abstractNumId="15" w15:restartNumberingAfterBreak="0">
     <w:nsid w:val="3EC66163"/>
     <w:multiLevelType w:val="hybridMultilevel"/>
     <w:tmpl w:val="D708C6DA"/>
@@ -3329,7 +3401,7 @@
       </w:rPr>
     </w:lvl>
   </w:abstractNum>
-  <w:abstractNum w:abstractNumId="15" w15:restartNumberingAfterBreak="0">
+  <w:abstractNum w:abstractNumId="16" w15:restartNumberingAfterBreak="0">
     <w:nsid w:val="43E44F6D"/>
     <w:multiLevelType w:val="hybridMultilevel"/>
     <w:tmpl w:val="8ACC476A"/>
@@ -3442,7 +3514,7 @@
       </w:rPr>
     </w:lvl>
   </w:abstractNum>
-  <w:abstractNum w:abstractNumId="16" w15:restartNumberingAfterBreak="0">
+  <w:abstractNum w:abstractNumId="17" w15:restartNumberingAfterBreak="0">
     <w:nsid w:val="4A224BAB"/>
     <w:multiLevelType w:val="hybridMultilevel"/>
     <w:tmpl w:val="604812B8"/>
@@ -3555,7 +3627,7 @@
       </w:rPr>
     </w:lvl>
   </w:abstractNum>
-  <w:abstractNum w:abstractNumId="17" w15:restartNumberingAfterBreak="0">
+  <w:abstractNum w:abstractNumId="18" w15:restartNumberingAfterBreak="0">
     <w:nsid w:val="4A9150C1"/>
     <w:multiLevelType w:val="hybridMultilevel"/>
     <w:tmpl w:val="D9EEFC26"/>
@@ -3668,7 +3740,7 @@
       </w:rPr>
     </w:lvl>
   </w:abstractNum>
-  <w:abstractNum w:abstractNumId="18" w15:restartNumberingAfterBreak="0">
+  <w:abstractNum w:abstractNumId="19" w15:restartNumberingAfterBreak="0">
     <w:nsid w:val="4CF92A89"/>
     <w:multiLevelType w:val="hybridMultilevel"/>
     <w:tmpl w:val="1850057C"/>
@@ -3781,7 +3853,7 @@
       </w:rPr>
     </w:lvl>
   </w:abstractNum>
-  <w:abstractNum w:abstractNumId="19" w15:restartNumberingAfterBreak="0">
+  <w:abstractNum w:abstractNumId="20" w15:restartNumberingAfterBreak="0">
     <w:nsid w:val="53DF56A5"/>
     <w:multiLevelType w:val="hybridMultilevel"/>
     <w:tmpl w:val="8DA42DB6"/>
@@ -3894,7 +3966,7 @@
       </w:rPr>
     </w:lvl>
   </w:abstractNum>
-  <w:abstractNum w:abstractNumId="20" w15:restartNumberingAfterBreak="0">
+  <w:abstractNum w:abstractNumId="21" w15:restartNumberingAfterBreak="0">
     <w:nsid w:val="5658469F"/>
     <w:multiLevelType w:val="hybridMultilevel"/>
     <w:tmpl w:val="2BFA6FEC"/>
@@ -4007,7 +4079,7 @@
       </w:rPr>
     </w:lvl>
   </w:abstractNum>
-  <w:abstractNum w:abstractNumId="21" w15:restartNumberingAfterBreak="0">
+  <w:abstractNum w:abstractNumId="22" w15:restartNumberingAfterBreak="0">
     <w:nsid w:val="5BDA7D7F"/>
     <w:multiLevelType w:val="hybridMultilevel"/>
     <w:tmpl w:val="8090830E"/>
@@ -4120,7 +4192,7 @@
       </w:rPr>
     </w:lvl>
   </w:abstractNum>
-  <w:abstractNum w:abstractNumId="22" w15:restartNumberingAfterBreak="0">
+  <w:abstractNum w:abstractNumId="23" w15:restartNumberingAfterBreak="0">
     <w:nsid w:val="5C601D5F"/>
     <w:multiLevelType w:val="hybridMultilevel"/>
     <w:tmpl w:val="D8783542"/>
@@ -4233,7 +4305,7 @@
       </w:rPr>
     </w:lvl>
   </w:abstractNum>
-  <w:abstractNum w:abstractNumId="23" w15:restartNumberingAfterBreak="0">
+  <w:abstractNum w:abstractNumId="24" w15:restartNumberingAfterBreak="0">
     <w:nsid w:val="5C86412A"/>
     <w:multiLevelType w:val="hybridMultilevel"/>
     <w:tmpl w:val="780E150E"/>
@@ -4346,7 +4418,7 @@
       </w:rPr>
     </w:lvl>
   </w:abstractNum>
-  <w:abstractNum w:abstractNumId="24" w15:restartNumberingAfterBreak="0">
+  <w:abstractNum w:abstractNumId="25" w15:restartNumberingAfterBreak="0">
     <w:nsid w:val="784F304B"/>
     <w:multiLevelType w:val="hybridMultilevel"/>
     <w:tmpl w:val="C3D07732"/>
@@ -4459,7 +4531,7 @@
       </w:rPr>
     </w:lvl>
   </w:abstractNum>
-  <w:abstractNum w:abstractNumId="25" w15:restartNumberingAfterBreak="0">
+  <w:abstractNum w:abstractNumId="26" w15:restartNumberingAfterBreak="0">
     <w:nsid w:val="7D085F55"/>
     <w:multiLevelType w:val="hybridMultilevel"/>
     <w:tmpl w:val="394A4246"/>
@@ -4572,7 +4644,7 @@
       </w:rPr>
     </w:lvl>
   </w:abstractNum>
-  <w:abstractNum w:abstractNumId="26" w15:restartNumberingAfterBreak="0">
+  <w:abstractNum w:abstractNumId="27" w15:restartNumberingAfterBreak="0">
     <w:nsid w:val="7F1518F4"/>
     <w:multiLevelType w:val="hybridMultilevel"/>
     <w:tmpl w:val="0EAEA336"/>
@@ -4685,7 +4757,7 @@
       </w:rPr>
     </w:lvl>
   </w:abstractNum>
-  <w:abstractNum w:abstractNumId="27" w15:restartNumberingAfterBreak="0">
+  <w:abstractNum w:abstractNumId="28" w15:restartNumberingAfterBreak="0">
     <w:nsid w:val="7F7174E0"/>
     <w:multiLevelType w:val="hybridMultilevel"/>
     <w:tmpl w:val="2DE62394"/>
@@ -4800,85 +4872,88 @@
     </w:lvl>
   </w:abstractNum>
   <w:num w:numId="1">
+    <w:abstractNumId w:val="16"/>
+  </w:num>
+  <w:num w:numId="2">
+    <w:abstractNumId w:val="13"/>
+  </w:num>
+  <w:num w:numId="3">
+    <w:abstractNumId w:val="20"/>
+  </w:num>
+  <w:num w:numId="4">
+    <w:abstractNumId w:val="10"/>
+  </w:num>
+  <w:num w:numId="5">
+    <w:abstractNumId w:val="18"/>
+  </w:num>
+  <w:num w:numId="6">
+    <w:abstractNumId w:val="28"/>
+  </w:num>
+  <w:num w:numId="7">
+    <w:abstractNumId w:val="14"/>
+  </w:num>
+  <w:num w:numId="8">
+    <w:abstractNumId w:val="17"/>
+  </w:num>
+  <w:num w:numId="9">
+    <w:abstractNumId w:val="21"/>
+  </w:num>
+  <w:num w:numId="10">
+    <w:abstractNumId w:val="12"/>
+  </w:num>
+  <w:num w:numId="11">
+    <w:abstractNumId w:val="19"/>
+  </w:num>
+  <w:num w:numId="12">
+    <w:abstractNumId w:val="23"/>
+  </w:num>
+  <w:num w:numId="13">
     <w:abstractNumId w:val="15"/>
   </w:num>
-  <w:num w:numId="2">
-    <w:abstractNumId w:val="12"/>
+  <w:num w:numId="14">
+    <w:abstractNumId w:val="5"/>
   </w:num>
-  <w:num w:numId="3">
-    <w:abstractNumId w:val="19"/>
-  </w:num>
-  <w:num w:numId="4">
+  <w:num w:numId="15">
     <w:abstractNumId w:val="9"/>
   </w:num>
-  <w:num w:numId="5">
-    <w:abstractNumId w:val="17"/>
-  </w:num>
-  <w:num w:numId="6">
-    <w:abstractNumId w:val="27"/>
-  </w:num>
-  <w:num w:numId="7">
-    <w:abstractNumId w:val="13"/>
-  </w:num>
-  <w:num w:numId="8">
-    <w:abstractNumId w:val="16"/>
-  </w:num>
-  <w:num w:numId="9">
-    <w:abstractNumId w:val="20"/>
-  </w:num>
-  <w:num w:numId="10">
+  <w:num w:numId="16">
     <w:abstractNumId w:val="11"/>
   </w:num>
-  <w:num w:numId="11">
-    <w:abstractNumId w:val="18"/>
+  <w:num w:numId="17">
+    <w:abstractNumId w:val="4"/>
   </w:num>
-  <w:num w:numId="12">
+  <w:num w:numId="18">
+    <w:abstractNumId w:val="25"/>
+  </w:num>
+  <w:num w:numId="19">
+    <w:abstractNumId w:val="24"/>
+  </w:num>
+  <w:num w:numId="20">
     <w:abstractNumId w:val="22"/>
   </w:num>
-  <w:num w:numId="13">
-    <w:abstractNumId w:val="14"/>
-  </w:num>
-  <w:num w:numId="14">
-    <w:abstractNumId w:val="4"/>
-  </w:num>
-  <w:num w:numId="15">
-    <w:abstractNumId w:val="8"/>
-  </w:num>
-  <w:num w:numId="16">
-    <w:abstractNumId w:val="10"/>
-  </w:num>
-  <w:num w:numId="17">
-    <w:abstractNumId w:val="3"/>
-  </w:num>
-  <w:num w:numId="18">
-    <w:abstractNumId w:val="24"/>
-  </w:num>
-  <w:num w:numId="19">
-    <w:abstractNumId w:val="23"/>
-  </w:num>
-  <w:num w:numId="20">
-    <w:abstractNumId w:val="21"/>
-  </w:num>
   <w:num w:numId="21">
-    <w:abstractNumId w:val="6"/>
+    <w:abstractNumId w:val="7"/>
   </w:num>
   <w:num w:numId="22">
-    <w:abstractNumId w:val="26"/>
+    <w:abstractNumId w:val="27"/>
   </w:num>
   <w:num w:numId="23">
     <w:abstractNumId w:val="0"/>
   </w:num>
   <w:num w:numId="24">
-    <w:abstractNumId w:val="2"/>
+    <w:abstractNumId w:val="3"/>
   </w:num>
   <w:num w:numId="25">
-    <w:abstractNumId w:val="7"/>
+    <w:abstractNumId w:val="8"/>
   </w:num>
   <w:num w:numId="26">
-    <w:abstractNumId w:val="5"/>
+    <w:abstractNumId w:val="6"/>
   </w:num>
   <w:num w:numId="27">
-    <w:abstractNumId w:val="25"/>
+    <w:abstractNumId w:val="26"/>
+  </w:num>
+  <w:num w:numId="28">
+    <w:abstractNumId w:val="1"/>
   </w:num>
   <w:numIdMacAtCleanup w:val="3"/>
 </w:numbering>
@@ -5518,6 +5593,19 @@
     <w:basedOn w:val="DefaultParagraphFont"/>
     <w:rsid w:val="00CC465B"/>
   </w:style>
+  <w:style w:type="paragraph" w:styleId="ListBullet">
+    <w:name w:val="List Bullet"/>
+    <w:basedOn w:val="Normal"/>
+    <w:uiPriority w:val="99"/>
+    <w:unhideWhenUsed/>
+    <w:rsid w:val="009D7634"/>
+    <w:pPr>
+      <w:numPr>
+        <w:numId w:val="28"/>
+      </w:numPr>
+      <w:contextualSpacing/>
+    </w:pPr>
+  </w:style>
 </w:styles>
 </file>
 

</xml_diff>